<commit_message>
Removed Total price attribute from the order table
as the total price should be calculated the the total price attribute was removed
</commit_message>
<xml_diff>
--- a/Shop4All E commerce platform Diagrams.docx
+++ b/Shop4All E commerce platform Diagrams.docx
@@ -80,10 +80,10 @@
           <w:u w:val="single"/>
         </w:rPr>
         <w:drawing>
-          <wp:inline distT="0" distB="0" distL="0" distR="0" wp14:anchorId="728FDBBA" wp14:editId="51B99615">
-            <wp:extent cx="5731510" cy="5918200"/>
-            <wp:effectExtent l="0" t="0" r="2540" b="6350"/>
-            <wp:docPr id="1630200924" name="Picture 1" descr="A screenshot of a computer&#10;&#10;AI-generated content may be incorrect."/>
+          <wp:inline distT="0" distB="0" distL="0" distR="0" wp14:anchorId="58E9778B" wp14:editId="6A5256D8">
+            <wp:extent cx="5731510" cy="5887720"/>
+            <wp:effectExtent l="0" t="0" r="2540" b="0"/>
+            <wp:docPr id="482676966" name="Picture 1" descr="A screenshot of a computer&#10;&#10;AI-generated content may be incorrect."/>
             <wp:cNvGraphicFramePr>
               <a:graphicFrameLocks xmlns:a="http://schemas.openxmlformats.org/drawingml/2006/main" noChangeAspect="1"/>
             </wp:cNvGraphicFramePr>
@@ -91,7 +91,7 @@
               <a:graphicData uri="http://schemas.openxmlformats.org/drawingml/2006/picture">
                 <pic:pic xmlns:pic="http://schemas.openxmlformats.org/drawingml/2006/picture">
                   <pic:nvPicPr>
-                    <pic:cNvPr id="1630200924" name="Picture 1" descr="A screenshot of a computer&#10;&#10;AI-generated content may be incorrect."/>
+                    <pic:cNvPr id="482676966" name="Picture 1" descr="A screenshot of a computer&#10;&#10;AI-generated content may be incorrect."/>
                     <pic:cNvPicPr/>
                   </pic:nvPicPr>
                   <pic:blipFill>
@@ -103,7 +103,7 @@
                   <pic:spPr>
                     <a:xfrm>
                       <a:off x="0" y="0"/>
-                      <a:ext cx="5731510" cy="5918200"/>
+                      <a:ext cx="5731510" cy="5887720"/>
                     </a:xfrm>
                     <a:prstGeom prst="rect">
                       <a:avLst/>
@@ -223,10 +223,10 @@
           <w:u w:val="single"/>
         </w:rPr>
         <w:drawing>
-          <wp:inline distT="0" distB="0" distL="0" distR="0" wp14:anchorId="4D55FDD3" wp14:editId="26DFA8D7">
-            <wp:extent cx="5731510" cy="5064125"/>
-            <wp:effectExtent l="0" t="0" r="2540" b="3175"/>
-            <wp:docPr id="658330915" name="Picture 1" descr="A screenshot of a computer&#10;&#10;AI-generated content may be incorrect."/>
+          <wp:inline distT="0" distB="0" distL="0" distR="0" wp14:anchorId="228EACEB" wp14:editId="14701E92">
+            <wp:extent cx="5731510" cy="5017770"/>
+            <wp:effectExtent l="0" t="0" r="2540" b="0"/>
+            <wp:docPr id="64441081" name="Picture 1" descr="A screenshot of a computer screen&#10;&#10;AI-generated content may be incorrect."/>
             <wp:cNvGraphicFramePr>
               <a:graphicFrameLocks xmlns:a="http://schemas.openxmlformats.org/drawingml/2006/main" noChangeAspect="1"/>
             </wp:cNvGraphicFramePr>
@@ -234,7 +234,7 @@
               <a:graphicData uri="http://schemas.openxmlformats.org/drawingml/2006/picture">
                 <pic:pic xmlns:pic="http://schemas.openxmlformats.org/drawingml/2006/picture">
                   <pic:nvPicPr>
-                    <pic:cNvPr id="658330915" name="Picture 1" descr="A screenshot of a computer&#10;&#10;AI-generated content may be incorrect."/>
+                    <pic:cNvPr id="64441081" name="Picture 1" descr="A screenshot of a computer screen&#10;&#10;AI-generated content may be incorrect."/>
                     <pic:cNvPicPr/>
                   </pic:nvPicPr>
                   <pic:blipFill>
@@ -246,7 +246,7 @@
                   <pic:spPr>
                     <a:xfrm>
                       <a:off x="0" y="0"/>
-                      <a:ext cx="5731510" cy="5064125"/>
+                      <a:ext cx="5731510" cy="5017770"/>
                     </a:xfrm>
                     <a:prstGeom prst="rect">
                       <a:avLst/>

</xml_diff>

<commit_message>
Updated the datatype of the ID column
</commit_message>
<xml_diff>
--- a/Shop4All E commerce platform Diagrams.docx
+++ b/Shop4All E commerce platform Diagrams.docx
@@ -223,10 +223,10 @@
           <w:u w:val="single"/>
         </w:rPr>
         <w:drawing>
-          <wp:inline distT="0" distB="0" distL="0" distR="0" wp14:anchorId="070572FB" wp14:editId="3FF4B2DD">
-            <wp:extent cx="5731510" cy="4130675"/>
-            <wp:effectExtent l="0" t="0" r="2540" b="3175"/>
-            <wp:docPr id="596670095" name="Picture 1" descr="A screenshot of a computer&#10;&#10;AI-generated content may be incorrect."/>
+          <wp:inline distT="0" distB="0" distL="0" distR="0" wp14:anchorId="31A90EAC" wp14:editId="6422E412">
+            <wp:extent cx="5731510" cy="4158615"/>
+            <wp:effectExtent l="0" t="0" r="2540" b="0"/>
+            <wp:docPr id="1791838119" name="Picture 1" descr="A screenshot of a computer screen&#10;&#10;AI-generated content may be incorrect."/>
             <wp:cNvGraphicFramePr>
               <a:graphicFrameLocks xmlns:a="http://schemas.openxmlformats.org/drawingml/2006/main" noChangeAspect="1"/>
             </wp:cNvGraphicFramePr>
@@ -234,7 +234,7 @@
               <a:graphicData uri="http://schemas.openxmlformats.org/drawingml/2006/picture">
                 <pic:pic xmlns:pic="http://schemas.openxmlformats.org/drawingml/2006/picture">
                   <pic:nvPicPr>
-                    <pic:cNvPr id="596670095" name="Picture 1" descr="A screenshot of a computer&#10;&#10;AI-generated content may be incorrect."/>
+                    <pic:cNvPr id="1791838119" name="Picture 1" descr="A screenshot of a computer screen&#10;&#10;AI-generated content may be incorrect."/>
                     <pic:cNvPicPr/>
                   </pic:nvPicPr>
                   <pic:blipFill>
@@ -246,7 +246,7 @@
                   <pic:spPr>
                     <a:xfrm>
                       <a:off x="0" y="0"/>
-                      <a:ext cx="5731510" cy="4130675"/>
+                      <a:ext cx="5731510" cy="4158615"/>
                     </a:xfrm>
                     <a:prstGeom prst="rect">
                       <a:avLst/>

</xml_diff>

<commit_message>
REMOVED UNIQUE AND NOT NULL FROM PRIMARY KEYS
</commit_message>
<xml_diff>
--- a/Shop4All E commerce platform Diagrams.docx
+++ b/Shop4All E commerce platform Diagrams.docx
@@ -223,10 +223,10 @@
           <w:u w:val="single"/>
         </w:rPr>
         <w:drawing>
-          <wp:inline distT="0" distB="0" distL="0" distR="0" wp14:anchorId="31A90EAC" wp14:editId="6422E412">
-            <wp:extent cx="5731510" cy="4158615"/>
+          <wp:inline distT="0" distB="0" distL="0" distR="0" wp14:anchorId="7B5E5C19" wp14:editId="6D3A0638">
+            <wp:extent cx="5731510" cy="4289425"/>
             <wp:effectExtent l="0" t="0" r="2540" b="0"/>
-            <wp:docPr id="1791838119" name="Picture 1" descr="A screenshot of a computer screen&#10;&#10;AI-generated content may be incorrect."/>
+            <wp:docPr id="1212074203" name="Picture 1" descr="A screenshot of a computer screen&#10;&#10;AI-generated content may be incorrect."/>
             <wp:cNvGraphicFramePr>
               <a:graphicFrameLocks xmlns:a="http://schemas.openxmlformats.org/drawingml/2006/main" noChangeAspect="1"/>
             </wp:cNvGraphicFramePr>
@@ -234,7 +234,7 @@
               <a:graphicData uri="http://schemas.openxmlformats.org/drawingml/2006/picture">
                 <pic:pic xmlns:pic="http://schemas.openxmlformats.org/drawingml/2006/picture">
                   <pic:nvPicPr>
-                    <pic:cNvPr id="1791838119" name="Picture 1" descr="A screenshot of a computer screen&#10;&#10;AI-generated content may be incorrect."/>
+                    <pic:cNvPr id="1212074203" name="Picture 1" descr="A screenshot of a computer screen&#10;&#10;AI-generated content may be incorrect."/>
                     <pic:cNvPicPr/>
                   </pic:nvPicPr>
                   <pic:blipFill>
@@ -246,7 +246,7 @@
                   <pic:spPr>
                     <a:xfrm>
                       <a:off x="0" y="0"/>
-                      <a:ext cx="5731510" cy="4158615"/>
+                      <a:ext cx="5731510" cy="4289425"/>
                     </a:xfrm>
                     <a:prstGeom prst="rect">
                       <a:avLst/>

</xml_diff>

<commit_message>
CHAR(36) for UUID for ID column
</commit_message>
<xml_diff>
--- a/Shop4All E commerce platform Diagrams.docx
+++ b/Shop4All E commerce platform Diagrams.docx
@@ -223,10 +223,10 @@
           <w:u w:val="single"/>
         </w:rPr>
         <w:drawing>
-          <wp:inline distT="0" distB="0" distL="0" distR="0" wp14:anchorId="7B5E5C19" wp14:editId="6D3A0638">
-            <wp:extent cx="5731510" cy="4289425"/>
+          <wp:inline distT="0" distB="0" distL="0" distR="0" wp14:anchorId="7FEE9E57" wp14:editId="64001762">
+            <wp:extent cx="5731510" cy="3930015"/>
             <wp:effectExtent l="0" t="0" r="2540" b="0"/>
-            <wp:docPr id="1212074203" name="Picture 1" descr="A screenshot of a computer screen&#10;&#10;AI-generated content may be incorrect."/>
+            <wp:docPr id="1313054967" name="Picture 1"/>
             <wp:cNvGraphicFramePr>
               <a:graphicFrameLocks xmlns:a="http://schemas.openxmlformats.org/drawingml/2006/main" noChangeAspect="1"/>
             </wp:cNvGraphicFramePr>
@@ -234,7 +234,7 @@
               <a:graphicData uri="http://schemas.openxmlformats.org/drawingml/2006/picture">
                 <pic:pic xmlns:pic="http://schemas.openxmlformats.org/drawingml/2006/picture">
                   <pic:nvPicPr>
-                    <pic:cNvPr id="1212074203" name="Picture 1" descr="A screenshot of a computer screen&#10;&#10;AI-generated content may be incorrect."/>
+                    <pic:cNvPr id="1313054967" name=""/>
                     <pic:cNvPicPr/>
                   </pic:nvPicPr>
                   <pic:blipFill>
@@ -246,7 +246,7 @@
                   <pic:spPr>
                     <a:xfrm>
                       <a:off x="0" y="0"/>
-                      <a:ext cx="5731510" cy="4289425"/>
+                      <a:ext cx="5731510" cy="3930015"/>
                     </a:xfrm>
                     <a:prstGeom prst="rect">
                       <a:avLst/>

</xml_diff>

<commit_message>
Removed price attribute from order_item table
as it a calculated column
</commit_message>
<xml_diff>
--- a/Shop4All E commerce platform Diagrams.docx
+++ b/Shop4All E commerce platform Diagrams.docx
@@ -80,10 +80,10 @@
           <w:u w:val="single"/>
         </w:rPr>
         <w:drawing>
-          <wp:inline distT="0" distB="0" distL="0" distR="0" wp14:anchorId="636C4DE0" wp14:editId="6C9CD93C">
-            <wp:extent cx="5731510" cy="5797550"/>
+          <wp:inline distT="0" distB="0" distL="0" distR="0" wp14:anchorId="4F03827C" wp14:editId="60335C9D">
+            <wp:extent cx="5731510" cy="5816600"/>
             <wp:effectExtent l="0" t="0" r="2540" b="0"/>
-            <wp:docPr id="571247081" name="Picture 1" descr="A screenshot of a computer&#10;&#10;AI-generated content may be incorrect."/>
+            <wp:docPr id="674284918" name="Picture 1" descr="A screenshot of a computer&#10;&#10;AI-generated content may be incorrect."/>
             <wp:cNvGraphicFramePr>
               <a:graphicFrameLocks xmlns:a="http://schemas.openxmlformats.org/drawingml/2006/main" noChangeAspect="1"/>
             </wp:cNvGraphicFramePr>
@@ -91,7 +91,7 @@
               <a:graphicData uri="http://schemas.openxmlformats.org/drawingml/2006/picture">
                 <pic:pic xmlns:pic="http://schemas.openxmlformats.org/drawingml/2006/picture">
                   <pic:nvPicPr>
-                    <pic:cNvPr id="571247081" name="Picture 1" descr="A screenshot of a computer&#10;&#10;AI-generated content may be incorrect."/>
+                    <pic:cNvPr id="674284918" name="Picture 1" descr="A screenshot of a computer&#10;&#10;AI-generated content may be incorrect."/>
                     <pic:cNvPicPr/>
                   </pic:nvPicPr>
                   <pic:blipFill>
@@ -103,7 +103,7 @@
                   <pic:spPr>
                     <a:xfrm>
                       <a:off x="0" y="0"/>
-                      <a:ext cx="5731510" cy="5797550"/>
+                      <a:ext cx="5731510" cy="5816600"/>
                     </a:xfrm>
                     <a:prstGeom prst="rect">
                       <a:avLst/>
@@ -223,10 +223,10 @@
           <w:u w:val="single"/>
         </w:rPr>
         <w:drawing>
-          <wp:inline distT="0" distB="0" distL="0" distR="0" wp14:anchorId="7FEE9E57" wp14:editId="64001762">
-            <wp:extent cx="5731510" cy="3930015"/>
-            <wp:effectExtent l="0" t="0" r="2540" b="0"/>
-            <wp:docPr id="1313054967" name="Picture 1"/>
+          <wp:inline distT="0" distB="0" distL="0" distR="0" wp14:anchorId="6AC46366" wp14:editId="3CAA38DF">
+            <wp:extent cx="5731510" cy="3917950"/>
+            <wp:effectExtent l="0" t="0" r="2540" b="6350"/>
+            <wp:docPr id="353929726" name="Picture 1" descr="A screenshot of a computer screen&#10;&#10;AI-generated content may be incorrect."/>
             <wp:cNvGraphicFramePr>
               <a:graphicFrameLocks xmlns:a="http://schemas.openxmlformats.org/drawingml/2006/main" noChangeAspect="1"/>
             </wp:cNvGraphicFramePr>
@@ -234,7 +234,7 @@
               <a:graphicData uri="http://schemas.openxmlformats.org/drawingml/2006/picture">
                 <pic:pic xmlns:pic="http://schemas.openxmlformats.org/drawingml/2006/picture">
                   <pic:nvPicPr>
-                    <pic:cNvPr id="1313054967" name=""/>
+                    <pic:cNvPr id="353929726" name="Picture 1" descr="A screenshot of a computer screen&#10;&#10;AI-generated content may be incorrect."/>
                     <pic:cNvPicPr/>
                   </pic:nvPicPr>
                   <pic:blipFill>
@@ -246,7 +246,7 @@
                   <pic:spPr>
                     <a:xfrm>
                       <a:off x="0" y="0"/>
-                      <a:ext cx="5731510" cy="3930015"/>
+                      <a:ext cx="5731510" cy="3917950"/>
                     </a:xfrm>
                     <a:prstGeom prst="rect">
                       <a:avLst/>

</xml_diff>

<commit_message>
added a stock table and fix other issues
</commit_message>
<xml_diff>
--- a/Shop4All E commerce platform Diagrams.docx
+++ b/Shop4All E commerce platform Diagrams.docx
@@ -80,10 +80,10 @@
           <w:u w:val="single"/>
         </w:rPr>
         <w:drawing>
-          <wp:inline distT="0" distB="0" distL="0" distR="0" wp14:anchorId="4F03827C" wp14:editId="60335C9D">
-            <wp:extent cx="5731510" cy="5816600"/>
-            <wp:effectExtent l="0" t="0" r="2540" b="0"/>
-            <wp:docPr id="674284918" name="Picture 1" descr="A screenshot of a computer&#10;&#10;AI-generated content may be incorrect."/>
+          <wp:inline distT="0" distB="0" distL="0" distR="0" wp14:anchorId="0E1C00EE" wp14:editId="1E544336">
+            <wp:extent cx="5731510" cy="4683760"/>
+            <wp:effectExtent l="0" t="0" r="2540" b="2540"/>
+            <wp:docPr id="2072403197" name="Picture 1" descr="A screenshot of a computer&#10;&#10;AI-generated content may be incorrect."/>
             <wp:cNvGraphicFramePr>
               <a:graphicFrameLocks xmlns:a="http://schemas.openxmlformats.org/drawingml/2006/main" noChangeAspect="1"/>
             </wp:cNvGraphicFramePr>
@@ -91,7 +91,7 @@
               <a:graphicData uri="http://schemas.openxmlformats.org/drawingml/2006/picture">
                 <pic:pic xmlns:pic="http://schemas.openxmlformats.org/drawingml/2006/picture">
                   <pic:nvPicPr>
-                    <pic:cNvPr id="674284918" name="Picture 1" descr="A screenshot of a computer&#10;&#10;AI-generated content may be incorrect."/>
+                    <pic:cNvPr id="2072403197" name="Picture 1" descr="A screenshot of a computer&#10;&#10;AI-generated content may be incorrect."/>
                     <pic:cNvPicPr/>
                   </pic:nvPicPr>
                   <pic:blipFill>
@@ -103,7 +103,7 @@
                   <pic:spPr>
                     <a:xfrm>
                       <a:off x="0" y="0"/>
-                      <a:ext cx="5731510" cy="5816600"/>
+                      <a:ext cx="5731510" cy="4683760"/>
                     </a:xfrm>
                     <a:prstGeom prst="rect">
                       <a:avLst/>
@@ -192,6 +192,39 @@
           <w:u w:val="single"/>
         </w:rPr>
       </w:pPr>
+    </w:p>
+    <w:p>
+      <w:pPr>
+        <w:rPr>
+          <w:b/>
+          <w:bCs/>
+          <w:sz w:val="30"/>
+          <w:szCs w:val="30"/>
+          <w:u w:val="single"/>
+        </w:rPr>
+      </w:pPr>
+    </w:p>
+    <w:p>
+      <w:pPr>
+        <w:rPr>
+          <w:b/>
+          <w:bCs/>
+          <w:sz w:val="30"/>
+          <w:szCs w:val="30"/>
+          <w:u w:val="single"/>
+        </w:rPr>
+      </w:pPr>
+    </w:p>
+    <w:p>
+      <w:pPr>
+        <w:rPr>
+          <w:b/>
+          <w:bCs/>
+          <w:sz w:val="30"/>
+          <w:szCs w:val="30"/>
+          <w:u w:val="single"/>
+        </w:rPr>
+      </w:pPr>
       <w:r>
         <w:rPr>
           <w:b/>
@@ -223,10 +256,10 @@
           <w:u w:val="single"/>
         </w:rPr>
         <w:drawing>
-          <wp:inline distT="0" distB="0" distL="0" distR="0" wp14:anchorId="6AC46366" wp14:editId="3CAA38DF">
-            <wp:extent cx="5731510" cy="3917950"/>
-            <wp:effectExtent l="0" t="0" r="2540" b="6350"/>
-            <wp:docPr id="353929726" name="Picture 1" descr="A screenshot of a computer screen&#10;&#10;AI-generated content may be incorrect."/>
+          <wp:inline distT="0" distB="0" distL="0" distR="0" wp14:anchorId="6716C6C7" wp14:editId="0DA42ED5">
+            <wp:extent cx="5731510" cy="3428365"/>
+            <wp:effectExtent l="0" t="0" r="2540" b="635"/>
+            <wp:docPr id="438079128" name="Picture 1" descr="A computer screen shot of a black background&#10;&#10;AI-generated content may be incorrect."/>
             <wp:cNvGraphicFramePr>
               <a:graphicFrameLocks xmlns:a="http://schemas.openxmlformats.org/drawingml/2006/main" noChangeAspect="1"/>
             </wp:cNvGraphicFramePr>
@@ -234,7 +267,7 @@
               <a:graphicData uri="http://schemas.openxmlformats.org/drawingml/2006/picture">
                 <pic:pic xmlns:pic="http://schemas.openxmlformats.org/drawingml/2006/picture">
                   <pic:nvPicPr>
-                    <pic:cNvPr id="353929726" name="Picture 1" descr="A screenshot of a computer screen&#10;&#10;AI-generated content may be incorrect."/>
+                    <pic:cNvPr id="438079128" name="Picture 1" descr="A computer screen shot of a black background&#10;&#10;AI-generated content may be incorrect."/>
                     <pic:cNvPicPr/>
                   </pic:nvPicPr>
                   <pic:blipFill>
@@ -246,7 +279,7 @@
                   <pic:spPr>
                     <a:xfrm>
                       <a:off x="0" y="0"/>
-                      <a:ext cx="5731510" cy="3917950"/>
+                      <a:ext cx="5731510" cy="3428365"/>
                     </a:xfrm>
                     <a:prstGeom prst="rect">
                       <a:avLst/>

</xml_diff>

<commit_message>
Made the correction:stock table and inventory tabe
</commit_message>
<xml_diff>
--- a/Shop4All E commerce platform Diagrams.docx
+++ b/Shop4All E commerce platform Diagrams.docx
@@ -80,10 +80,10 @@
           <w:u w:val="single"/>
         </w:rPr>
         <w:drawing>
-          <wp:inline distT="0" distB="0" distL="0" distR="0" wp14:anchorId="0E1C00EE" wp14:editId="1E544336">
-            <wp:extent cx="5731510" cy="4683760"/>
-            <wp:effectExtent l="0" t="0" r="2540" b="2540"/>
-            <wp:docPr id="2072403197" name="Picture 1" descr="A screenshot of a computer&#10;&#10;AI-generated content may be incorrect."/>
+          <wp:inline distT="0" distB="0" distL="0" distR="0" wp14:anchorId="12A3682E" wp14:editId="03366386">
+            <wp:extent cx="5731510" cy="5130165"/>
+            <wp:effectExtent l="0" t="0" r="2540" b="0"/>
+            <wp:docPr id="863450100" name="Picture 1" descr="A screenshot of a computer&#10;&#10;AI-generated content may be incorrect."/>
             <wp:cNvGraphicFramePr>
               <a:graphicFrameLocks xmlns:a="http://schemas.openxmlformats.org/drawingml/2006/main" noChangeAspect="1"/>
             </wp:cNvGraphicFramePr>
@@ -91,7 +91,7 @@
               <a:graphicData uri="http://schemas.openxmlformats.org/drawingml/2006/picture">
                 <pic:pic xmlns:pic="http://schemas.openxmlformats.org/drawingml/2006/picture">
                   <pic:nvPicPr>
-                    <pic:cNvPr id="2072403197" name="Picture 1" descr="A screenshot of a computer&#10;&#10;AI-generated content may be incorrect."/>
+                    <pic:cNvPr id="863450100" name="Picture 1" descr="A screenshot of a computer&#10;&#10;AI-generated content may be incorrect."/>
                     <pic:cNvPicPr/>
                   </pic:nvPicPr>
                   <pic:blipFill>
@@ -103,7 +103,7 @@
                   <pic:spPr>
                     <a:xfrm>
                       <a:off x="0" y="0"/>
-                      <a:ext cx="5731510" cy="4683760"/>
+                      <a:ext cx="5731510" cy="5130165"/>
                     </a:xfrm>
                     <a:prstGeom prst="rect">
                       <a:avLst/>
@@ -233,7 +233,6 @@
           <w:szCs w:val="30"/>
           <w:u w:val="single"/>
         </w:rPr>
-        <w:lastRenderedPageBreak/>
         <w:t>Relational Schema diagram</w:t>
       </w:r>
     </w:p>
@@ -256,10 +255,10 @@
           <w:u w:val="single"/>
         </w:rPr>
         <w:drawing>
-          <wp:inline distT="0" distB="0" distL="0" distR="0" wp14:anchorId="6716C6C7" wp14:editId="0DA42ED5">
-            <wp:extent cx="5731510" cy="3428365"/>
-            <wp:effectExtent l="0" t="0" r="2540" b="635"/>
-            <wp:docPr id="438079128" name="Picture 1" descr="A computer screen shot of a black background&#10;&#10;AI-generated content may be incorrect."/>
+          <wp:inline distT="0" distB="0" distL="0" distR="0" wp14:anchorId="727BDD97" wp14:editId="132FA7D7">
+            <wp:extent cx="5731510" cy="3505200"/>
+            <wp:effectExtent l="0" t="0" r="2540" b="0"/>
+            <wp:docPr id="1453107974" name="Picture 1" descr="A computer screen shot of a black grid&#10;&#10;AI-generated content may be incorrect."/>
             <wp:cNvGraphicFramePr>
               <a:graphicFrameLocks xmlns:a="http://schemas.openxmlformats.org/drawingml/2006/main" noChangeAspect="1"/>
             </wp:cNvGraphicFramePr>
@@ -267,7 +266,7 @@
               <a:graphicData uri="http://schemas.openxmlformats.org/drawingml/2006/picture">
                 <pic:pic xmlns:pic="http://schemas.openxmlformats.org/drawingml/2006/picture">
                   <pic:nvPicPr>
-                    <pic:cNvPr id="438079128" name="Picture 1" descr="A computer screen shot of a black background&#10;&#10;AI-generated content may be incorrect."/>
+                    <pic:cNvPr id="1453107974" name="Picture 1" descr="A computer screen shot of a black grid&#10;&#10;AI-generated content may be incorrect."/>
                     <pic:cNvPicPr/>
                   </pic:nvPicPr>
                   <pic:blipFill>
@@ -279,7 +278,7 @@
                   <pic:spPr>
                     <a:xfrm>
                       <a:off x="0" y="0"/>
-                      <a:ext cx="5731510" cy="3428365"/>
+                      <a:ext cx="5731510" cy="3505200"/>
                     </a:xfrm>
                     <a:prstGeom prst="rect">
                       <a:avLst/>

</xml_diff>

<commit_message>
added the stockID to the order items table
</commit_message>
<xml_diff>
--- a/Shop4All E commerce platform Diagrams.docx
+++ b/Shop4All E commerce platform Diagrams.docx
@@ -80,10 +80,10 @@
           <w:u w:val="single"/>
         </w:rPr>
         <w:drawing>
-          <wp:inline distT="0" distB="0" distL="0" distR="0" wp14:anchorId="4B5BA6B0" wp14:editId="7D81D376">
-            <wp:extent cx="5731510" cy="4951730"/>
-            <wp:effectExtent l="0" t="0" r="2540" b="1270"/>
-            <wp:docPr id="444426062" name="Picture 1"/>
+          <wp:inline distT="0" distB="0" distL="0" distR="0" wp14:anchorId="55FC3260" wp14:editId="38CE00EE">
+            <wp:extent cx="5731510" cy="4391660"/>
+            <wp:effectExtent l="0" t="0" r="2540" b="8890"/>
+            <wp:docPr id="2109610658" name="Picture 1" descr="A screenshot of a computer&#10;&#10;AI-generated content may be incorrect."/>
             <wp:cNvGraphicFramePr>
               <a:graphicFrameLocks xmlns:a="http://schemas.openxmlformats.org/drawingml/2006/main" noChangeAspect="1"/>
             </wp:cNvGraphicFramePr>
@@ -91,7 +91,7 @@
               <a:graphicData uri="http://schemas.openxmlformats.org/drawingml/2006/picture">
                 <pic:pic xmlns:pic="http://schemas.openxmlformats.org/drawingml/2006/picture">
                   <pic:nvPicPr>
-                    <pic:cNvPr id="444426062" name=""/>
+                    <pic:cNvPr id="2109610658" name="Picture 1" descr="A screenshot of a computer&#10;&#10;AI-generated content may be incorrect."/>
                     <pic:cNvPicPr/>
                   </pic:nvPicPr>
                   <pic:blipFill>
@@ -103,7 +103,7 @@
                   <pic:spPr>
                     <a:xfrm>
                       <a:off x="0" y="0"/>
-                      <a:ext cx="5731510" cy="4951730"/>
+                      <a:ext cx="5731510" cy="4391660"/>
                     </a:xfrm>
                     <a:prstGeom prst="rect">
                       <a:avLst/>
@@ -254,11 +254,12 @@
           <w:szCs w:val="30"/>
           <w:u w:val="single"/>
         </w:rPr>
+        <w:lastRenderedPageBreak/>
         <w:drawing>
-          <wp:inline distT="0" distB="0" distL="0" distR="0" wp14:anchorId="7D6E6881" wp14:editId="02671C19">
-            <wp:extent cx="5731510" cy="3412490"/>
-            <wp:effectExtent l="0" t="0" r="2540" b="0"/>
-            <wp:docPr id="566809134" name="Picture 1"/>
+          <wp:inline distT="0" distB="0" distL="0" distR="0" wp14:anchorId="421BBBC0" wp14:editId="47E2F8E4">
+            <wp:extent cx="5731510" cy="3154045"/>
+            <wp:effectExtent l="0" t="0" r="2540" b="8255"/>
+            <wp:docPr id="193655746" name="Picture 1" descr="A computer screen shot of a computer program&#10;&#10;AI-generated content may be incorrect."/>
             <wp:cNvGraphicFramePr>
               <a:graphicFrameLocks xmlns:a="http://schemas.openxmlformats.org/drawingml/2006/main" noChangeAspect="1"/>
             </wp:cNvGraphicFramePr>
@@ -266,7 +267,7 @@
               <a:graphicData uri="http://schemas.openxmlformats.org/drawingml/2006/picture">
                 <pic:pic xmlns:pic="http://schemas.openxmlformats.org/drawingml/2006/picture">
                   <pic:nvPicPr>
-                    <pic:cNvPr id="566809134" name=""/>
+                    <pic:cNvPr id="193655746" name="Picture 1" descr="A computer screen shot of a computer program&#10;&#10;AI-generated content may be incorrect."/>
                     <pic:cNvPicPr/>
                   </pic:nvPicPr>
                   <pic:blipFill>
@@ -278,7 +279,7 @@
                   <pic:spPr>
                     <a:xfrm>
                       <a:off x="0" y="0"/>
-                      <a:ext cx="5731510" cy="3412490"/>
+                      <a:ext cx="5731510" cy="3154045"/>
                     </a:xfrm>
                     <a:prstGeom prst="rect">
                       <a:avLst/>

</xml_diff>

<commit_message>
UPDATED THE inventory and stocks table and relationships
</commit_message>
<xml_diff>
--- a/Shop4All E commerce platform Diagrams.docx
+++ b/Shop4All E commerce platform Diagrams.docx
@@ -80,10 +80,10 @@
           <w:u w:val="single"/>
         </w:rPr>
         <w:drawing>
-          <wp:inline distT="0" distB="0" distL="0" distR="0" wp14:anchorId="55FC3260" wp14:editId="38CE00EE">
-            <wp:extent cx="5731510" cy="4391660"/>
-            <wp:effectExtent l="0" t="0" r="2540" b="8890"/>
-            <wp:docPr id="2109610658" name="Picture 1" descr="A screenshot of a computer&#10;&#10;AI-generated content may be incorrect."/>
+          <wp:inline distT="0" distB="0" distL="0" distR="0" wp14:anchorId="15D9EC7A" wp14:editId="4C3D710F">
+            <wp:extent cx="5731510" cy="4410075"/>
+            <wp:effectExtent l="0" t="0" r="2540" b="9525"/>
+            <wp:docPr id="347287482" name="Picture 1"/>
             <wp:cNvGraphicFramePr>
               <a:graphicFrameLocks xmlns:a="http://schemas.openxmlformats.org/drawingml/2006/main" noChangeAspect="1"/>
             </wp:cNvGraphicFramePr>
@@ -91,7 +91,7 @@
               <a:graphicData uri="http://schemas.openxmlformats.org/drawingml/2006/picture">
                 <pic:pic xmlns:pic="http://schemas.openxmlformats.org/drawingml/2006/picture">
                   <pic:nvPicPr>
-                    <pic:cNvPr id="2109610658" name="Picture 1" descr="A screenshot of a computer&#10;&#10;AI-generated content may be incorrect."/>
+                    <pic:cNvPr id="347287482" name=""/>
                     <pic:cNvPicPr/>
                   </pic:nvPicPr>
                   <pic:blipFill>
@@ -103,7 +103,7 @@
                   <pic:spPr>
                     <a:xfrm>
                       <a:off x="0" y="0"/>
-                      <a:ext cx="5731510" cy="4391660"/>
+                      <a:ext cx="5731510" cy="4410075"/>
                     </a:xfrm>
                     <a:prstGeom prst="rect">
                       <a:avLst/>
@@ -225,6 +225,28 @@
           <w:u w:val="single"/>
         </w:rPr>
       </w:pPr>
+    </w:p>
+    <w:p>
+      <w:pPr>
+        <w:rPr>
+          <w:b/>
+          <w:bCs/>
+          <w:sz w:val="30"/>
+          <w:szCs w:val="30"/>
+          <w:u w:val="single"/>
+        </w:rPr>
+      </w:pPr>
+    </w:p>
+    <w:p>
+      <w:pPr>
+        <w:rPr>
+          <w:b/>
+          <w:bCs/>
+          <w:sz w:val="30"/>
+          <w:szCs w:val="30"/>
+          <w:u w:val="single"/>
+        </w:rPr>
+      </w:pPr>
       <w:r>
         <w:rPr>
           <w:b/>
@@ -254,12 +276,11 @@
           <w:szCs w:val="30"/>
           <w:u w:val="single"/>
         </w:rPr>
-        <w:lastRenderedPageBreak/>
         <w:drawing>
-          <wp:inline distT="0" distB="0" distL="0" distR="0" wp14:anchorId="421BBBC0" wp14:editId="47E2F8E4">
-            <wp:extent cx="5731510" cy="3154045"/>
-            <wp:effectExtent l="0" t="0" r="2540" b="8255"/>
-            <wp:docPr id="193655746" name="Picture 1" descr="A computer screen shot of a computer program&#10;&#10;AI-generated content may be incorrect."/>
+          <wp:inline distT="0" distB="0" distL="0" distR="0" wp14:anchorId="2A210928" wp14:editId="0A67B561">
+            <wp:extent cx="5731510" cy="3048635"/>
+            <wp:effectExtent l="0" t="0" r="2540" b="0"/>
+            <wp:docPr id="846468964" name="Picture 1"/>
             <wp:cNvGraphicFramePr>
               <a:graphicFrameLocks xmlns:a="http://schemas.openxmlformats.org/drawingml/2006/main" noChangeAspect="1"/>
             </wp:cNvGraphicFramePr>
@@ -267,7 +288,7 @@
               <a:graphicData uri="http://schemas.openxmlformats.org/drawingml/2006/picture">
                 <pic:pic xmlns:pic="http://schemas.openxmlformats.org/drawingml/2006/picture">
                   <pic:nvPicPr>
-                    <pic:cNvPr id="193655746" name="Picture 1" descr="A computer screen shot of a computer program&#10;&#10;AI-generated content may be incorrect."/>
+                    <pic:cNvPr id="846468964" name=""/>
                     <pic:cNvPicPr/>
                   </pic:nvPicPr>
                   <pic:blipFill>
@@ -279,7 +300,7 @@
                   <pic:spPr>
                     <a:xfrm>
                       <a:off x="0" y="0"/>
-                      <a:ext cx="5731510" cy="3154045"/>
+                      <a:ext cx="5731510" cy="3048635"/>
                     </a:xfrm>
                     <a:prstGeom prst="rect">
                       <a:avLst/>

</xml_diff>

<commit_message>
correct the grammatical mistakes
</commit_message>
<xml_diff>
--- a/Shop4All E commerce platform Diagrams.docx
+++ b/Shop4All E commerce platform Diagrams.docx
@@ -366,7 +366,7 @@
           <w:szCs w:val="30"/>
           <w:u w:val="single"/>
         </w:rPr>
-        <w:t xml:space="preserve">optimization techniques </w:t>
+        <w:t xml:space="preserve">optimization </w:t>
       </w:r>
       <w:r>
         <w:rPr>
@@ -376,7 +376,7 @@
           <w:szCs w:val="30"/>
           <w:u w:val="single"/>
         </w:rPr>
-        <w:t>:</w:t>
+        <w:t>techniques:</w:t>
       </w:r>
     </w:p>
     <w:p>
@@ -567,7 +567,21 @@
           <w:sz w:val="26"/>
           <w:szCs w:val="26"/>
         </w:rPr>
-        <w:t xml:space="preserve"> the user need to search the product by using the product name ,category by using the category name and to retrieve the data of his own information by using customer </w:t>
+        <w:t xml:space="preserve"> the user need to search the product by using the product </w:t>
+      </w:r>
+      <w:r>
+        <w:rPr>
+          <w:sz w:val="26"/>
+          <w:szCs w:val="26"/>
+        </w:rPr>
+        <w:t>name, category</w:t>
+      </w:r>
+      <w:r>
+        <w:rPr>
+          <w:sz w:val="26"/>
+          <w:szCs w:val="26"/>
+        </w:rPr>
+        <w:t xml:space="preserve"> by using the category name and to retrieve the data of his own information by using customer </w:t>
       </w:r>
       <w:r>
         <w:rPr>
@@ -647,15 +661,13 @@
         </w:rPr>
         <w:t xml:space="preserve"> has created because of a possibility of a future requirement of retrieving sales for given period of </w:t>
       </w:r>
-      <w:proofErr w:type="spellStart"/>
-      <w:r>
-        <w:rPr>
-          <w:sz w:val="26"/>
-          <w:szCs w:val="26"/>
-        </w:rPr>
-        <w:t>time;for</w:t>
-      </w:r>
-      <w:proofErr w:type="spellEnd"/>
+      <w:r>
+        <w:rPr>
+          <w:sz w:val="26"/>
+          <w:szCs w:val="26"/>
+        </w:rPr>
+        <w:t>time; for</w:t>
+      </w:r>
       <w:r>
         <w:rPr>
           <w:sz w:val="26"/>
@@ -681,7 +693,21 @@
           <w:sz w:val="26"/>
           <w:szCs w:val="26"/>
         </w:rPr>
-        <w:t>Most of the time ,these index has been used in Group BY queries to make it faster</w:t>
+        <w:t xml:space="preserve">Most of the </w:t>
+      </w:r>
+      <w:r>
+        <w:rPr>
+          <w:sz w:val="26"/>
+          <w:szCs w:val="26"/>
+        </w:rPr>
+        <w:t>time, this index</w:t>
+      </w:r>
+      <w:r>
+        <w:rPr>
+          <w:sz w:val="26"/>
+          <w:szCs w:val="26"/>
+        </w:rPr>
+        <w:t xml:space="preserve"> has been used in Group BY queries to make it faster</w:t>
       </w:r>
     </w:p>
     <w:p>
@@ -731,7 +757,14 @@
           <w:szCs w:val="26"/>
         </w:rPr>
         <w:lastRenderedPageBreak/>
-        <w:t xml:space="preserve">CASCADE(except for </w:t>
+        <w:t>CASCADE (</w:t>
+      </w:r>
+      <w:r>
+        <w:rPr>
+          <w:sz w:val="26"/>
+          <w:szCs w:val="26"/>
+        </w:rPr>
+        <w:t xml:space="preserve">except for </w:t>
       </w:r>
       <w:proofErr w:type="spellStart"/>
       <w:r>
@@ -911,7 +944,21 @@
           <w:sz w:val="26"/>
           <w:szCs w:val="26"/>
         </w:rPr>
-        <w:t xml:space="preserve">To insert the data to the table ,procedures were implemented as it </w:t>
+        <w:t xml:space="preserve">To insert the data to the </w:t>
+      </w:r>
+      <w:r>
+        <w:rPr>
+          <w:sz w:val="26"/>
+          <w:szCs w:val="26"/>
+        </w:rPr>
+        <w:t>table, procedures</w:t>
+      </w:r>
+      <w:r>
+        <w:rPr>
+          <w:sz w:val="26"/>
+          <w:szCs w:val="26"/>
+        </w:rPr>
+        <w:t xml:space="preserve"> were implemented as it </w:t>
       </w:r>
       <w:r>
         <w:rPr>
@@ -985,7 +1032,21 @@
           <w:sz w:val="26"/>
           <w:szCs w:val="26"/>
         </w:rPr>
-        <w:t xml:space="preserve"> procedures it handle both task of updating the inventory when a new stock is introduced and </w:t>
+        <w:t xml:space="preserve"> procedures it </w:t>
+      </w:r>
+      <w:r>
+        <w:rPr>
+          <w:sz w:val="26"/>
+          <w:szCs w:val="26"/>
+        </w:rPr>
+        <w:t>handles</w:t>
+      </w:r>
+      <w:r>
+        <w:rPr>
+          <w:sz w:val="26"/>
+          <w:szCs w:val="26"/>
+        </w:rPr>
+        <w:t xml:space="preserve"> both task of updating the inventory when a new stock is introduced and </w:t>
       </w:r>
       <w:r>
         <w:rPr>
@@ -1193,8 +1254,61 @@
           <w:sz w:val="26"/>
           <w:szCs w:val="26"/>
         </w:rPr>
-        <w:t xml:space="preserve"> product, category ,customer</w:t>
-      </w:r>
+        <w:t xml:space="preserve"> product, </w:t>
+      </w:r>
+      <w:r>
+        <w:rPr>
+          <w:sz w:val="26"/>
+          <w:szCs w:val="26"/>
+        </w:rPr>
+        <w:t xml:space="preserve">category, customer, </w:t>
+      </w:r>
+      <w:proofErr w:type="spellStart"/>
+      <w:r>
+        <w:rPr>
+          <w:sz w:val="26"/>
+          <w:szCs w:val="26"/>
+        </w:rPr>
+        <w:t>shipping</w:t>
+      </w:r>
+      <w:r>
+        <w:rPr>
+          <w:sz w:val="26"/>
+          <w:szCs w:val="26"/>
+        </w:rPr>
+        <w:t>_</w:t>
+      </w:r>
+      <w:r>
+        <w:rPr>
+          <w:sz w:val="26"/>
+          <w:szCs w:val="26"/>
+        </w:rPr>
+        <w:t>address</w:t>
+      </w:r>
+      <w:proofErr w:type="spellEnd"/>
+      <w:r>
+        <w:rPr>
+          <w:sz w:val="26"/>
+          <w:szCs w:val="26"/>
+        </w:rPr>
+        <w:t xml:space="preserve">, order, </w:t>
+      </w:r>
+      <w:proofErr w:type="spellStart"/>
+      <w:r>
+        <w:rPr>
+          <w:sz w:val="26"/>
+          <w:szCs w:val="26"/>
+        </w:rPr>
+        <w:t>order</w:t>
+      </w:r>
+      <w:r>
+        <w:rPr>
+          <w:sz w:val="26"/>
+          <w:szCs w:val="26"/>
+        </w:rPr>
+        <w:t>_items</w:t>
+      </w:r>
+      <w:proofErr w:type="spellEnd"/>
       <w:r>
         <w:rPr>
           <w:sz w:val="26"/>
@@ -1207,7 +1321,70 @@
           <w:sz w:val="26"/>
           <w:szCs w:val="26"/>
         </w:rPr>
-        <w:t>,</w:t>
+        <w:t xml:space="preserve">tables </w:t>
+      </w:r>
+      <w:r>
+        <w:rPr>
+          <w:sz w:val="26"/>
+          <w:szCs w:val="26"/>
+        </w:rPr>
+        <w:t xml:space="preserve">were created as the IDs of the tables </w:t>
+      </w:r>
+      <w:r>
+        <w:rPr>
+          <w:sz w:val="26"/>
+          <w:szCs w:val="26"/>
+        </w:rPr>
+        <w:t xml:space="preserve">are protected from the </w:t>
+      </w:r>
+      <w:r>
+        <w:rPr>
+          <w:sz w:val="26"/>
+          <w:szCs w:val="26"/>
+        </w:rPr>
+        <w:t>users</w:t>
+      </w:r>
+      <w:r>
+        <w:rPr>
+          <w:sz w:val="26"/>
+          <w:szCs w:val="26"/>
+        </w:rPr>
+        <w:t xml:space="preserve"> and </w:t>
+      </w:r>
+      <w:r>
+        <w:rPr>
+          <w:sz w:val="26"/>
+          <w:szCs w:val="26"/>
+        </w:rPr>
+        <w:t xml:space="preserve">to display the tables in a meaningful way without showing the </w:t>
+      </w:r>
+      <w:r>
+        <w:rPr>
+          <w:sz w:val="26"/>
+          <w:szCs w:val="26"/>
+        </w:rPr>
+        <w:t>IDs. The</w:t>
+      </w:r>
+      <w:r>
+        <w:rPr>
+          <w:sz w:val="26"/>
+          <w:szCs w:val="26"/>
+        </w:rPr>
+        <w:t xml:space="preserve"> access to </w:t>
+      </w:r>
+      <w:r>
+        <w:rPr>
+          <w:sz w:val="26"/>
+          <w:szCs w:val="26"/>
+        </w:rPr>
+        <w:t>Inventory</w:t>
+      </w:r>
+      <w:r>
+        <w:rPr>
+          <w:sz w:val="26"/>
+          <w:szCs w:val="26"/>
+        </w:rPr>
+        <w:t xml:space="preserve">, Stocks and </w:t>
       </w:r>
       <w:proofErr w:type="spellStart"/>
       <w:r>
@@ -1215,7 +1392,7 @@
           <w:sz w:val="26"/>
           <w:szCs w:val="26"/>
         </w:rPr>
-        <w:t>shipping_address</w:t>
+        <w:t>customer_shipping_address</w:t>
       </w:r>
       <w:proofErr w:type="spellEnd"/>
       <w:r>
@@ -1223,129 +1400,6 @@
           <w:sz w:val="26"/>
           <w:szCs w:val="26"/>
         </w:rPr>
-        <w:t xml:space="preserve"> </w:t>
-      </w:r>
-      <w:r>
-        <w:rPr>
-          <w:sz w:val="26"/>
-          <w:szCs w:val="26"/>
-        </w:rPr>
-        <w:t>,order</w:t>
-      </w:r>
-      <w:r>
-        <w:rPr>
-          <w:sz w:val="26"/>
-          <w:szCs w:val="26"/>
-        </w:rPr>
-        <w:t xml:space="preserve"> </w:t>
-      </w:r>
-      <w:r>
-        <w:rPr>
-          <w:sz w:val="26"/>
-          <w:szCs w:val="26"/>
-        </w:rPr>
-        <w:t>,</w:t>
-      </w:r>
-      <w:proofErr w:type="spellStart"/>
-      <w:r>
-        <w:rPr>
-          <w:sz w:val="26"/>
-          <w:szCs w:val="26"/>
-        </w:rPr>
-        <w:t>order_items</w:t>
-      </w:r>
-      <w:proofErr w:type="spellEnd"/>
-      <w:r>
-        <w:rPr>
-          <w:sz w:val="26"/>
-          <w:szCs w:val="26"/>
-        </w:rPr>
-        <w:t xml:space="preserve"> </w:t>
-      </w:r>
-      <w:r>
-        <w:rPr>
-          <w:sz w:val="26"/>
-          <w:szCs w:val="26"/>
-        </w:rPr>
-        <w:t xml:space="preserve">tables </w:t>
-      </w:r>
-      <w:r>
-        <w:rPr>
-          <w:sz w:val="26"/>
-          <w:szCs w:val="26"/>
-        </w:rPr>
-        <w:t xml:space="preserve">were created as the IDs of the tables </w:t>
-      </w:r>
-      <w:r>
-        <w:rPr>
-          <w:sz w:val="26"/>
-          <w:szCs w:val="26"/>
-        </w:rPr>
-        <w:t xml:space="preserve">are protected from the </w:t>
-      </w:r>
-      <w:r>
-        <w:rPr>
-          <w:sz w:val="26"/>
-          <w:szCs w:val="26"/>
-        </w:rPr>
-        <w:t>users</w:t>
-      </w:r>
-      <w:r>
-        <w:rPr>
-          <w:sz w:val="26"/>
-          <w:szCs w:val="26"/>
-        </w:rPr>
-        <w:t xml:space="preserve"> and </w:t>
-      </w:r>
-      <w:r>
-        <w:rPr>
-          <w:sz w:val="26"/>
-          <w:szCs w:val="26"/>
-        </w:rPr>
-        <w:t>to display the tables in a meaningful way without showing the IDs</w:t>
-      </w:r>
-      <w:r>
-        <w:rPr>
-          <w:sz w:val="26"/>
-          <w:szCs w:val="26"/>
-        </w:rPr>
-        <w:t xml:space="preserve"> </w:t>
-      </w:r>
-      <w:r>
-        <w:rPr>
-          <w:sz w:val="26"/>
-          <w:szCs w:val="26"/>
-        </w:rPr>
-        <w:t xml:space="preserve">.The access to </w:t>
-      </w:r>
-      <w:r>
-        <w:rPr>
-          <w:sz w:val="26"/>
-          <w:szCs w:val="26"/>
-        </w:rPr>
-        <w:t>Inventory</w:t>
-      </w:r>
-      <w:r>
-        <w:rPr>
-          <w:sz w:val="26"/>
-          <w:szCs w:val="26"/>
-        </w:rPr>
-        <w:t xml:space="preserve">, Stocks and </w:t>
-      </w:r>
-      <w:proofErr w:type="spellStart"/>
-      <w:r>
-        <w:rPr>
-          <w:sz w:val="26"/>
-          <w:szCs w:val="26"/>
-        </w:rPr>
-        <w:t>customer_shipping_address</w:t>
-      </w:r>
-      <w:proofErr w:type="spellEnd"/>
-      <w:r>
-        <w:rPr>
-          <w:sz w:val="26"/>
-          <w:szCs w:val="26"/>
-        </w:rPr>
         <w:t xml:space="preserve"> were not granted to the user.</w:t>
       </w:r>
     </w:p>
@@ -1418,7 +1472,14 @@
           <w:sz w:val="26"/>
           <w:szCs w:val="26"/>
         </w:rPr>
-        <w:t>localhost. So</w:t>
+        <w:t xml:space="preserve">localhost. </w:t>
+      </w:r>
+      <w:r>
+        <w:rPr>
+          <w:sz w:val="26"/>
+          <w:szCs w:val="26"/>
+        </w:rPr>
+        <w:t>So,</w:t>
       </w:r>
       <w:r>
         <w:rPr>
@@ -1546,7 +1607,157 @@
           <w:sz w:val="30"/>
           <w:szCs w:val="30"/>
         </w:rPr>
-        <w:t xml:space="preserve">For all the procedures, the transaction was used. As my procedures consist of number of tasks ,and to make those group of tasks to be </w:t>
+        <w:t xml:space="preserve">For all the procedures, the transaction was used. As my procedures consist of number of </w:t>
+      </w:r>
+      <w:r>
+        <w:rPr>
+          <w:sz w:val="30"/>
+          <w:szCs w:val="30"/>
+        </w:rPr>
+        <w:t>tasks, and</w:t>
+      </w:r>
+      <w:r>
+        <w:rPr>
+          <w:sz w:val="30"/>
+          <w:szCs w:val="30"/>
+        </w:rPr>
+        <w:t xml:space="preserve"> to make those group of tasks to be </w:t>
+      </w:r>
+      <w:r>
+        <w:rPr>
+          <w:sz w:val="30"/>
+          <w:szCs w:val="30"/>
+        </w:rPr>
+        <w:t>executed</w:t>
+      </w:r>
+      <w:r>
+        <w:rPr>
+          <w:sz w:val="30"/>
+          <w:szCs w:val="30"/>
+        </w:rPr>
+        <w:t xml:space="preserve"> as one single </w:t>
+      </w:r>
+      <w:r>
+        <w:rPr>
+          <w:sz w:val="30"/>
+          <w:szCs w:val="30"/>
+        </w:rPr>
+        <w:t>unit, the</w:t>
+      </w:r>
+      <w:r>
+        <w:rPr>
+          <w:sz w:val="30"/>
+          <w:szCs w:val="30"/>
+        </w:rPr>
+        <w:t xml:space="preserve"> transactions was used.</w:t>
+      </w:r>
+      <w:r>
+        <w:rPr>
+          <w:sz w:val="30"/>
+          <w:szCs w:val="30"/>
+        </w:rPr>
+        <w:br/>
+      </w:r>
+      <w:r>
+        <w:rPr>
+          <w:sz w:val="30"/>
+          <w:szCs w:val="30"/>
+        </w:rPr>
+        <w:br/>
+        <w:t xml:space="preserve">for the procedure the error handler was introduced and if there is an </w:t>
+      </w:r>
+      <w:r>
+        <w:rPr>
+          <w:sz w:val="30"/>
+          <w:szCs w:val="30"/>
+        </w:rPr>
+        <w:t>error, it</w:t>
+      </w:r>
+      <w:r>
+        <w:rPr>
+          <w:sz w:val="30"/>
+          <w:szCs w:val="30"/>
+        </w:rPr>
+        <w:t xml:space="preserve"> rollback to the initial state of the </w:t>
+      </w:r>
+      <w:r>
+        <w:rPr>
+          <w:sz w:val="30"/>
+          <w:szCs w:val="30"/>
+        </w:rPr>
+        <w:t>procedure. So,</w:t>
+      </w:r>
+      <w:r>
+        <w:rPr>
+          <w:sz w:val="30"/>
+          <w:szCs w:val="30"/>
+        </w:rPr>
+        <w:t xml:space="preserve"> if one task is </w:t>
+      </w:r>
+      <w:r>
+        <w:rPr>
+          <w:sz w:val="30"/>
+          <w:szCs w:val="30"/>
+        </w:rPr>
+        <w:t>failed, it</w:t>
+      </w:r>
+      <w:r>
+        <w:rPr>
+          <w:sz w:val="30"/>
+          <w:szCs w:val="30"/>
+        </w:rPr>
+        <w:t xml:space="preserve"> rolled back to the original state without changing anything.</w:t>
+      </w:r>
+    </w:p>
+    <w:p>
+      <w:pPr>
+        <w:rPr>
+          <w:sz w:val="30"/>
+          <w:szCs w:val="30"/>
+        </w:rPr>
+      </w:pPr>
+    </w:p>
+    <w:p>
+      <w:pPr>
+        <w:rPr>
+          <w:sz w:val="30"/>
+          <w:szCs w:val="30"/>
+        </w:rPr>
+      </w:pPr>
+      <w:r>
+        <w:rPr>
+          <w:sz w:val="30"/>
+          <w:szCs w:val="30"/>
+        </w:rPr>
+        <w:t xml:space="preserve">The </w:t>
+      </w:r>
+      <w:r>
+        <w:rPr>
+          <w:sz w:val="30"/>
+          <w:szCs w:val="30"/>
+        </w:rPr>
+        <w:t>SELECT FOR UPDATE</w:t>
+      </w:r>
+      <w:r>
+        <w:rPr>
+          <w:sz w:val="30"/>
+          <w:szCs w:val="30"/>
+        </w:rPr>
+        <w:t xml:space="preserve"> statement was used in the </w:t>
+      </w:r>
+      <w:r>
+        <w:rPr>
+          <w:sz w:val="30"/>
+          <w:szCs w:val="30"/>
+        </w:rPr>
+        <w:t>procedures:</w:t>
+      </w:r>
+      <w:r>
+        <w:rPr>
+          <w:sz w:val="30"/>
+          <w:szCs w:val="30"/>
+        </w:rPr>
+        <w:t xml:space="preserve"> </w:t>
       </w:r>
       <w:proofErr w:type="spellStart"/>
       <w:r>
@@ -1554,7 +1765,7 @@
           <w:sz w:val="30"/>
           <w:szCs w:val="30"/>
         </w:rPr>
-        <w:t>exuted</w:t>
+        <w:t>addNewStock</w:t>
       </w:r>
       <w:proofErr w:type="spellEnd"/>
       <w:r>
@@ -1562,22 +1773,7 @@
           <w:sz w:val="30"/>
           <w:szCs w:val="30"/>
         </w:rPr>
-        <w:t xml:space="preserve"> as one single unit ,the transactions was used.</w:t>
-      </w:r>
-      <w:r>
-        <w:rPr>
-          <w:sz w:val="30"/>
-          <w:szCs w:val="30"/>
-        </w:rPr>
-        <w:br/>
-      </w:r>
-      <w:r>
-        <w:rPr>
-          <w:sz w:val="30"/>
-          <w:szCs w:val="30"/>
-        </w:rPr>
-        <w:br/>
-        <w:t xml:space="preserve">for the procedure the error handler was introduced and if there is an error ,it rollback to the initial state of the </w:t>
+        <w:t xml:space="preserve"> and </w:t>
       </w:r>
       <w:proofErr w:type="spellStart"/>
       <w:r>
@@ -1585,7 +1781,7 @@
           <w:sz w:val="30"/>
           <w:szCs w:val="30"/>
         </w:rPr>
-        <w:t>procedure.So</w:t>
+        <w:t>insertnewOrderItems</w:t>
       </w:r>
       <w:proofErr w:type="spellEnd"/>
       <w:r>
@@ -1593,52 +1789,32 @@
           <w:sz w:val="30"/>
           <w:szCs w:val="30"/>
         </w:rPr>
-        <w:t xml:space="preserve"> if one task is failed ,it rolled back to the original state without changing anything.</w:t>
-      </w:r>
-    </w:p>
-    <w:p>
-      <w:pPr>
-        <w:rPr>
-          <w:sz w:val="30"/>
-          <w:szCs w:val="30"/>
-        </w:rPr>
-      </w:pPr>
-    </w:p>
-    <w:p>
-      <w:pPr>
-        <w:rPr>
-          <w:sz w:val="30"/>
-          <w:szCs w:val="30"/>
-        </w:rPr>
-      </w:pPr>
-      <w:r>
-        <w:rPr>
-          <w:sz w:val="30"/>
-          <w:szCs w:val="30"/>
-        </w:rPr>
-        <w:t xml:space="preserve">The </w:t>
-      </w:r>
-      <w:r>
-        <w:rPr>
-          <w:sz w:val="30"/>
-          <w:szCs w:val="30"/>
-        </w:rPr>
-        <w:t>SELECT FOR UPDATE</w:t>
-      </w:r>
-      <w:r>
-        <w:rPr>
-          <w:sz w:val="30"/>
-          <w:szCs w:val="30"/>
-        </w:rPr>
-        <w:t xml:space="preserve"> statement was used in the </w:t>
-      </w:r>
-      <w:r>
-        <w:rPr>
-          <w:sz w:val="30"/>
-          <w:szCs w:val="30"/>
-        </w:rPr>
-        <w:t>procedures:</w:t>
-      </w:r>
+        <w:t xml:space="preserve"> as in both procedures the available quantity is changed. </w:t>
+      </w:r>
+    </w:p>
+    <w:p>
+      <w:pPr>
+        <w:rPr>
+          <w:sz w:val="30"/>
+          <w:szCs w:val="30"/>
+        </w:rPr>
+      </w:pPr>
+      <w:r>
+        <w:rPr>
+          <w:sz w:val="30"/>
+          <w:szCs w:val="30"/>
+        </w:rPr>
+        <w:t xml:space="preserve">For instance, if Admin1 is updating a new stock which increases the quantity of inventory at the same time that User2 is placing an order which decreases the quantity of inventory, both operations would try to read and modify the same </w:t>
+      </w:r>
+      <w:proofErr w:type="spellStart"/>
+      <w:r>
+        <w:rPr>
+          <w:sz w:val="30"/>
+          <w:szCs w:val="30"/>
+        </w:rPr>
+        <w:t>available_quantity</w:t>
+      </w:r>
+      <w:proofErr w:type="spellEnd"/>
       <w:r>
         <w:rPr>
           <w:sz w:val="30"/>
@@ -1646,13 +1822,56 @@
         </w:rPr>
         <w:t xml:space="preserve"> </w:t>
       </w:r>
+      <w:r>
+        <w:rPr>
+          <w:sz w:val="30"/>
+          <w:szCs w:val="30"/>
+        </w:rPr>
+        <w:t>row.</w:t>
+      </w:r>
+      <w:r>
+        <w:rPr>
+          <w:sz w:val="30"/>
+          <w:szCs w:val="30"/>
+        </w:rPr>
+        <w:t xml:space="preserve"> From</w:t>
+      </w:r>
+      <w:r>
+        <w:rPr>
+          <w:sz w:val="30"/>
+          <w:szCs w:val="30"/>
+        </w:rPr>
+        <w:t xml:space="preserve"> this admin1’s update might overwrite the User2’s order changes.</w:t>
+      </w:r>
+    </w:p>
+    <w:p>
+      <w:pPr>
+        <w:rPr>
+          <w:sz w:val="30"/>
+          <w:szCs w:val="30"/>
+        </w:rPr>
+      </w:pPr>
+      <w:r>
+        <w:rPr>
+          <w:sz w:val="30"/>
+          <w:szCs w:val="30"/>
+        </w:rPr>
+        <w:t xml:space="preserve">For this the shared mode of that row should make </w:t>
+      </w:r>
       <w:proofErr w:type="spellStart"/>
       <w:r>
         <w:rPr>
           <w:sz w:val="30"/>
           <w:szCs w:val="30"/>
         </w:rPr>
-        <w:t>addNewStock</w:t>
+        <w:t>lock.</w:t>
+      </w:r>
+      <w:r>
+        <w:rPr>
+          <w:sz w:val="30"/>
+          <w:szCs w:val="30"/>
+        </w:rPr>
+        <w:t>To</w:t>
       </w:r>
       <w:proofErr w:type="spellEnd"/>
       <w:r>
@@ -1660,131 +1879,35 @@
           <w:sz w:val="30"/>
           <w:szCs w:val="30"/>
         </w:rPr>
-        <w:t xml:space="preserve"> and </w:t>
-      </w:r>
-      <w:proofErr w:type="spellStart"/>
-      <w:r>
-        <w:rPr>
-          <w:sz w:val="30"/>
-          <w:szCs w:val="30"/>
-        </w:rPr>
-        <w:t>insertnewOrderItems</w:t>
-      </w:r>
-      <w:proofErr w:type="spellEnd"/>
-      <w:r>
-        <w:rPr>
-          <w:sz w:val="30"/>
-          <w:szCs w:val="30"/>
-        </w:rPr>
-        <w:t xml:space="preserve"> as in both procedures the available quantity is changed. </w:t>
-      </w:r>
-    </w:p>
-    <w:p>
-      <w:pPr>
-        <w:rPr>
-          <w:sz w:val="30"/>
-          <w:szCs w:val="30"/>
-        </w:rPr>
-      </w:pPr>
-      <w:r>
-        <w:rPr>
-          <w:sz w:val="30"/>
-          <w:szCs w:val="30"/>
-        </w:rPr>
-        <w:t xml:space="preserve">For instance, if Admin1 is updating a new stock which increases the quantity of inventory at the same time that User2 is placing an order which decreases the quantity of inventory, both operations would try to read and modify the same </w:t>
-      </w:r>
-      <w:proofErr w:type="spellStart"/>
-      <w:r>
-        <w:rPr>
-          <w:sz w:val="30"/>
-          <w:szCs w:val="30"/>
-        </w:rPr>
-        <w:t>available_quantity</w:t>
-      </w:r>
-      <w:proofErr w:type="spellEnd"/>
-      <w:r>
-        <w:rPr>
-          <w:sz w:val="30"/>
-          <w:szCs w:val="30"/>
-        </w:rPr>
-        <w:t xml:space="preserve"> </w:t>
-      </w:r>
-      <w:proofErr w:type="spellStart"/>
-      <w:r>
-        <w:rPr>
-          <w:sz w:val="30"/>
-          <w:szCs w:val="30"/>
-        </w:rPr>
-        <w:t>row.</w:t>
-      </w:r>
-      <w:r>
-        <w:rPr>
-          <w:sz w:val="30"/>
-          <w:szCs w:val="30"/>
-        </w:rPr>
-        <w:t>From</w:t>
-      </w:r>
-      <w:proofErr w:type="spellEnd"/>
-      <w:r>
-        <w:rPr>
-          <w:sz w:val="30"/>
-          <w:szCs w:val="30"/>
-        </w:rPr>
-        <w:t xml:space="preserve"> this admin1’s update might overwrite the User2’s order changes.</w:t>
-      </w:r>
-    </w:p>
-    <w:p>
-      <w:pPr>
-        <w:rPr>
-          <w:sz w:val="30"/>
-          <w:szCs w:val="30"/>
-        </w:rPr>
-      </w:pPr>
-      <w:r>
-        <w:rPr>
-          <w:sz w:val="30"/>
-          <w:szCs w:val="30"/>
-        </w:rPr>
-        <w:t xml:space="preserve">For this the shared mode of that row should make </w:t>
-      </w:r>
-      <w:proofErr w:type="spellStart"/>
-      <w:r>
-        <w:rPr>
-          <w:sz w:val="30"/>
-          <w:szCs w:val="30"/>
-        </w:rPr>
-        <w:t>lock.</w:t>
-      </w:r>
-      <w:r>
-        <w:rPr>
-          <w:sz w:val="30"/>
-          <w:szCs w:val="30"/>
-        </w:rPr>
-        <w:t>To</w:t>
-      </w:r>
-      <w:proofErr w:type="spellEnd"/>
-      <w:r>
-        <w:rPr>
-          <w:sz w:val="30"/>
-          <w:szCs w:val="30"/>
-        </w:rPr>
         <w:t xml:space="preserve"> keep that row lock until the transaction is </w:t>
       </w:r>
-      <w:proofErr w:type="spellStart"/>
-      <w:r>
-        <w:rPr>
-          <w:sz w:val="30"/>
-          <w:szCs w:val="30"/>
-        </w:rPr>
-        <w:t>done,the</w:t>
-      </w:r>
-      <w:proofErr w:type="spellEnd"/>
-      <w:r>
-        <w:rPr>
-          <w:sz w:val="30"/>
-          <w:szCs w:val="30"/>
-        </w:rPr>
-        <w:t xml:space="preserve"> SELECT FOR UPDATE  statement is used.</w:t>
+      <w:r>
+        <w:rPr>
+          <w:sz w:val="30"/>
+          <w:szCs w:val="30"/>
+        </w:rPr>
+        <w:t>done, the</w:t>
+      </w:r>
+      <w:r>
+        <w:rPr>
+          <w:sz w:val="30"/>
+          <w:szCs w:val="30"/>
+        </w:rPr>
+        <w:t xml:space="preserve"> SELECT FOR </w:t>
+      </w:r>
+      <w:r>
+        <w:rPr>
+          <w:sz w:val="30"/>
+          <w:szCs w:val="30"/>
+        </w:rPr>
+        <w:t>UPDATE statement</w:t>
+      </w:r>
+      <w:r>
+        <w:rPr>
+          <w:sz w:val="30"/>
+          <w:szCs w:val="30"/>
+        </w:rPr>
+        <w:t xml:space="preserve"> is used.</w:t>
       </w:r>
     </w:p>
     <w:sectPr>

</xml_diff>